<commit_message>
Getting webapp to connect to database
</commit_message>
<xml_diff>
--- a/Meeting Notes/Week 8/Meeting Agenda 18-9.docx
+++ b/Meeting Notes/Week 8/Meeting Agenda 18-9.docx
@@ -283,6 +283,44 @@
       <w:pPr>
         <w:pStyle w:val="ListParagraph"/>
         <w:numPr>
+          <w:ilvl w:val="1"/>
+          <w:numId w:val="3"/>
+        </w:numPr>
+        <w:rPr>
+          <w:b/>
+        </w:rPr>
+      </w:pPr>
+      <w:r>
+        <w:rPr>
+          <w:b/>
+        </w:rPr>
+        <w:t>Style Tweaking</w:t>
+      </w:r>
+      <w:bookmarkStart w:id="0" w:name="_GoBack"/>
+      <w:bookmarkEnd w:id="0"/>
+    </w:p>
+    <w:p>
+      <w:pPr>
+        <w:pStyle w:val="ListParagraph"/>
+        <w:numPr>
+          <w:ilvl w:val="1"/>
+          <w:numId w:val="3"/>
+        </w:numPr>
+        <w:rPr>
+          <w:b/>
+        </w:rPr>
+      </w:pPr>
+      <w:r>
+        <w:rPr>
+          <w:b/>
+        </w:rPr>
+        <w:t>User Login handling</w:t>
+      </w:r>
+    </w:p>
+    <w:p>
+      <w:pPr>
+        <w:pStyle w:val="ListParagraph"/>
+        <w:numPr>
           <w:ilvl w:val="0"/>
           <w:numId w:val="3"/>
         </w:numPr>
@@ -300,15 +338,7 @@
         <w:rPr>
           <w:b/>
         </w:rPr>
-        <w:t>a target timeline – these dates can be flexible if</w:t>
-      </w:r>
-      <w:bookmarkStart w:id="0" w:name="_GoBack"/>
-      <w:bookmarkEnd w:id="0"/>
-      <w:r>
-        <w:rPr>
-          <w:b/>
-        </w:rPr>
-        <w:t xml:space="preserve"> needed</w:t>
+        <w:t>a target timeline – these dates can be flexible if needed</w:t>
       </w:r>
     </w:p>
     <w:sectPr>
@@ -1344,6 +1374,7 @@
     <w:rsid w:val="00182687"/>
     <w:rsid w:val="001D7484"/>
     <w:rsid w:val="00274D8C"/>
+    <w:rsid w:val="004B08F8"/>
     <w:rsid w:val="004F0DB2"/>
     <w:rsid w:val="005A715C"/>
     <w:rsid w:val="009212FB"/>

</xml_diff>